<commit_message>
Update SeeItCorrectIt - Oblig med PACT Analysis.docx
</commit_message>
<xml_diff>
--- a/SeeItCorrectIt - Oblig med PACT Analysis.docx
+++ b/SeeItCorrectIt - Oblig med PACT Analysis.docx
@@ -60,27 +60,28 @@
           <w:szCs w:val="24"/>
           <w:lang w:val="en-US"/>
         </w:rPr>
-        <w:t xml:space="preserve">Student 2: </w:t>
-      </w:r>
-      <w:proofErr w:type="spellStart"/>
-      <w:r>
-        <w:rPr>
-          <w:rFonts w:asciiTheme="majorBidi" w:hAnsiTheme="majorBidi" w:cstheme="majorBidi"/>
-          <w:sz w:val="24"/>
-          <w:szCs w:val="24"/>
-          <w:lang w:val="en-US"/>
-        </w:rPr>
-        <w:t>Sajaval</w:t>
-      </w:r>
-      <w:proofErr w:type="spellEnd"/>
-      <w:r>
-        <w:rPr>
-          <w:rFonts w:asciiTheme="majorBidi" w:hAnsiTheme="majorBidi" w:cstheme="majorBidi"/>
-          <w:sz w:val="24"/>
-          <w:szCs w:val="24"/>
-          <w:lang w:val="en-US"/>
-        </w:rPr>
-        <w:t xml:space="preserve"> Ahmad – s354368</w:t>
+        <w:t>Student 2: Sajaval Ahmad – s354368</w:t>
+      </w:r>
+      <w:bookmarkStart w:id="0" w:name="_GoBack"/>
+      <w:bookmarkEnd w:id="0"/>
+    </w:p>
+    <w:p>
+      <w:pPr>
+        <w:rPr>
+          <w:rFonts w:asciiTheme="majorBidi" w:hAnsiTheme="majorBidi" w:cstheme="majorBidi"/>
+          <w:sz w:val="24"/>
+          <w:szCs w:val="24"/>
+          <w:lang w:val="en-US"/>
+        </w:rPr>
+      </w:pPr>
+      <w:r>
+        <w:rPr>
+          <w:rFonts w:asciiTheme="majorBidi" w:hAnsiTheme="majorBidi" w:cstheme="majorBidi"/>
+          <w:sz w:val="24"/>
+          <w:szCs w:val="24"/>
+          <w:lang w:val="en-US"/>
+        </w:rPr>
+        <w:t>https://moha0102.github.io/SeeItCorrectIt/</w:t>
       </w:r>
     </w:p>
     <w:p>
@@ -585,7 +586,6 @@
           <w:szCs w:val="32"/>
           <w:lang w:val="en-US"/>
         </w:rPr>
-        <w:lastRenderedPageBreak/>
         <w:t xml:space="preserve">Appendix: </w:t>
       </w:r>
     </w:p>
@@ -1274,18 +1274,7 @@
           <w:szCs w:val="24"/>
           <w:lang w:val="en-US" w:eastAsia="nb-NO"/>
         </w:rPr>
-        <w:t>Since B</w:t>
-      </w:r>
-      <w:bookmarkStart w:id="0" w:name="_GoBack"/>
-      <w:bookmarkEnd w:id="0"/>
-      <w:r>
-        <w:rPr>
-          <w:rFonts w:ascii="Calibri" w:eastAsia="Times New Roman" w:hAnsi="Calibri" w:cs="Calibri"/>
-          <w:sz w:val="24"/>
-          <w:szCs w:val="24"/>
-          <w:lang w:val="en-US" w:eastAsia="nb-NO"/>
-        </w:rPr>
-        <w:t>ella was shopping for clothes, an obstacle might be said online stores only having white models </w:t>
+        <w:t>Since Bella was shopping for clothes, an obstacle might be said online stores only having white models </w:t>
       </w:r>
     </w:p>
     <w:p>
@@ -1676,6 +1665,7 @@
           <w:szCs w:val="24"/>
           <w:lang w:val="en-US" w:eastAsia="nb-NO"/>
         </w:rPr>
+        <w:lastRenderedPageBreak/>
         <w:t>Web developers should take into consideration people with disabilities and make the website around those said disabilities. </w:t>
       </w:r>
     </w:p>
@@ -1702,7 +1692,6 @@
           <w:szCs w:val="24"/>
           <w:lang w:val="en-US" w:eastAsia="nb-NO"/>
         </w:rPr>
-        <w:lastRenderedPageBreak/>
         <w:t>Less animations should be applied to websites, which would not only make them load much faster, but also much easier and less confusing to use </w:t>
       </w:r>
     </w:p>
@@ -1781,27 +1770,7 @@
           <w:szCs w:val="24"/>
           <w:lang w:val="en-US" w:eastAsia="nb-NO"/>
         </w:rPr>
-        <w:t> Websites should be developed in such a way that people with bad </w:t>
-      </w:r>
-      <w:proofErr w:type="gramStart"/>
-      <w:r>
-        <w:rPr>
-          <w:rFonts w:ascii="Calibri" w:eastAsia="Times New Roman" w:hAnsi="Calibri" w:cs="Calibri"/>
-          <w:sz w:val="24"/>
-          <w:szCs w:val="24"/>
-          <w:lang w:val="en-US" w:eastAsia="nb-NO"/>
-        </w:rPr>
-        <w:t>eye sight</w:t>
-      </w:r>
-      <w:proofErr w:type="gramEnd"/>
-      <w:r>
-        <w:rPr>
-          <w:rFonts w:ascii="Calibri" w:eastAsia="Times New Roman" w:hAnsi="Calibri" w:cs="Calibri"/>
-          <w:sz w:val="24"/>
-          <w:szCs w:val="24"/>
-          <w:lang w:val="en-US" w:eastAsia="nb-NO"/>
-        </w:rPr>
-        <w:t> can easily have the option to have said text read for them. </w:t>
+        <w:t> Websites should be developed in such a way that people with bad eye sight can easily have the option to have said text read for them. </w:t>
       </w:r>
     </w:p>
     <w:p>
@@ -2118,55 +2087,7 @@
           <w:szCs w:val="24"/>
           <w:lang w:val="en-US"/>
         </w:rPr>
-        <w:lastRenderedPageBreak/>
-        <w:t xml:space="preserve">Pact analysis – </w:t>
-      </w:r>
-      <w:proofErr w:type="spellStart"/>
-      <w:r>
-        <w:rPr>
-          <w:rFonts w:asciiTheme="majorBidi" w:hAnsiTheme="majorBidi" w:cstheme="majorBidi"/>
-          <w:sz w:val="24"/>
-          <w:szCs w:val="24"/>
-          <w:lang w:val="en-US"/>
-        </w:rPr>
-        <w:t>Sajaval</w:t>
-      </w:r>
-      <w:proofErr w:type="spellEnd"/>
-      <w:r>
-        <w:rPr>
-          <w:rFonts w:asciiTheme="majorBidi" w:hAnsiTheme="majorBidi" w:cstheme="majorBidi"/>
-          <w:sz w:val="24"/>
-          <w:szCs w:val="24"/>
-          <w:lang w:val="en-US"/>
-        </w:rPr>
-        <w:t xml:space="preserve"> Ahmad</w:t>
-      </w:r>
-      <w:r>
-        <w:rPr>
-          <w:rFonts w:asciiTheme="majorBidi" w:hAnsiTheme="majorBidi" w:cstheme="majorBidi"/>
-          <w:sz w:val="24"/>
-          <w:szCs w:val="24"/>
-          <w:lang w:val="en-US"/>
-        </w:rPr>
-        <w:t xml:space="preserve"> (s35436</w:t>
-      </w:r>
-      <w:r>
-        <w:rPr>
-          <w:rFonts w:asciiTheme="majorBidi" w:hAnsiTheme="majorBidi" w:cstheme="majorBidi"/>
-          <w:sz w:val="24"/>
-          <w:szCs w:val="24"/>
-          <w:lang w:val="en-US"/>
-        </w:rPr>
-        <w:t>8</w:t>
-      </w:r>
-      <w:r>
-        <w:rPr>
-          <w:rFonts w:asciiTheme="majorBidi" w:hAnsiTheme="majorBidi" w:cstheme="majorBidi"/>
-          <w:sz w:val="24"/>
-          <w:szCs w:val="24"/>
-          <w:lang w:val="en-US"/>
-        </w:rPr>
-        <w:t>)</w:t>
+        <w:t>Pact analysis – Sajaval Ahmad (s354368)</w:t>
       </w:r>
     </w:p>
     <w:p>
@@ -2180,16 +2101,8 @@
         <w:rPr>
           <w:lang w:val="en-GB"/>
         </w:rPr>
-        <w:t xml:space="preserve">                          A </w:t>
-      </w:r>
-      <w:proofErr w:type="gramStart"/>
-      <w:r>
-        <w:rPr>
-          <w:lang w:val="en-GB"/>
-        </w:rPr>
-        <w:t>cis-gender</w:t>
-      </w:r>
-      <w:proofErr w:type="gramEnd"/>
+        <w:t xml:space="preserve">                          A cis-gender</w:t>
+      </w:r>
     </w:p>
     <w:p>
       <w:pPr>
@@ -2223,23 +2136,13 @@
           <w:lang w:val="en-GB"/>
         </w:rPr>
       </w:pPr>
-      <w:proofErr w:type="spellStart"/>
       <w:r>
         <w:rPr>
           <w:rFonts w:ascii="Times New Roman" w:hAnsi="Times New Roman" w:cs="Times New Roman"/>
           <w:sz w:val="24"/>
           <w:lang w:val="en-GB"/>
         </w:rPr>
-        <w:t>To</w:t>
-      </w:r>
-      <w:proofErr w:type="spellEnd"/>
-      <w:r>
-        <w:rPr>
-          <w:rFonts w:ascii="Times New Roman" w:hAnsi="Times New Roman" w:cs="Times New Roman"/>
-          <w:sz w:val="24"/>
-          <w:lang w:val="en-GB"/>
-        </w:rPr>
-        <w:t xml:space="preserve"> much of one colour for example white could implicate racism. Solution for that don’t base your website off just one colour.</w:t>
+        <w:t>To much of one colour for example white could implicate racism. Solution for that don’t base your website off just one colour.</w:t>
       </w:r>
     </w:p>
     <w:p>
@@ -2308,43 +2211,7 @@
           <w:sz w:val="24"/>
           <w:lang w:val="en-GB"/>
         </w:rPr>
-        <w:t xml:space="preserve">The main page can look intimidating if it is </w:t>
-      </w:r>
-      <w:proofErr w:type="spellStart"/>
-      <w:r>
-        <w:rPr>
-          <w:rFonts w:ascii="Times New Roman" w:hAnsi="Times New Roman" w:cs="Times New Roman"/>
-          <w:sz w:val="24"/>
-          <w:lang w:val="en-GB"/>
-        </w:rPr>
-        <w:t>to</w:t>
-      </w:r>
-      <w:proofErr w:type="spellEnd"/>
-      <w:r>
-        <w:rPr>
-          <w:rFonts w:ascii="Times New Roman" w:hAnsi="Times New Roman" w:cs="Times New Roman"/>
-          <w:sz w:val="24"/>
-          <w:lang w:val="en-GB"/>
-        </w:rPr>
-        <w:t xml:space="preserve"> much writing and </w:t>
-      </w:r>
-      <w:proofErr w:type="spellStart"/>
-      <w:r>
-        <w:rPr>
-          <w:rFonts w:ascii="Times New Roman" w:hAnsi="Times New Roman" w:cs="Times New Roman"/>
-          <w:sz w:val="24"/>
-          <w:lang w:val="en-GB"/>
-        </w:rPr>
-        <w:t>to</w:t>
-      </w:r>
-      <w:proofErr w:type="spellEnd"/>
-      <w:r>
-        <w:rPr>
-          <w:rFonts w:ascii="Times New Roman" w:hAnsi="Times New Roman" w:cs="Times New Roman"/>
-          <w:sz w:val="24"/>
-          <w:lang w:val="en-GB"/>
-        </w:rPr>
-        <w:t xml:space="preserve"> much photos, this can make the page look messy and you don’t know where to start looking. To simplify this problem, it is better to have a clean front page with less writing and photo and make a menu on the website which you can go through.</w:t>
+        <w:t>The main page can look intimidating if it is to much writing and to much photos, this can make the page look messy and you don’t know where to start looking. To simplify this problem, it is better to have a clean front page with less writing and photo and make a menu on the website which you can go through.</w:t>
       </w:r>
     </w:p>
     <w:p>
@@ -2385,25 +2252,25 @@
           <w:sz w:val="24"/>
           <w:lang w:val="en-GB"/>
         </w:rPr>
-        <w:t xml:space="preserve">If the website has an option to make a user where you have to login it can be confusing knowing what to have as a username and what you should have as a password or backup mail in case you forget you password, to simplify this some example could be shown and the criteria should be known to make a user, and an hint option could also be </w:t>
-      </w:r>
-      <w:proofErr w:type="spellStart"/>
-      <w:r>
+        <w:t xml:space="preserve">If the website has an option to make a user where you have to login it can be confusing knowing what to have as a username and what you should have as a password or backup mail in case you forget you password, to simplify this some example could be shown and the criteria should be known to make a user, and an hint option could also be avalible after multiple failures on the password. </w:t>
+      </w:r>
+    </w:p>
+    <w:p>
+      <w:pPr>
+        <w:spacing w:line="360" w:lineRule="auto"/>
         <w:rPr>
           <w:rFonts w:ascii="Times New Roman" w:hAnsi="Times New Roman" w:cs="Times New Roman"/>
           <w:sz w:val="24"/>
           <w:lang w:val="en-GB"/>
         </w:rPr>
-        <w:t>avalible</w:t>
-      </w:r>
-      <w:proofErr w:type="spellEnd"/>
+      </w:pPr>
       <w:r>
         <w:rPr>
           <w:rFonts w:ascii="Times New Roman" w:hAnsi="Times New Roman" w:cs="Times New Roman"/>
           <w:sz w:val="24"/>
           <w:lang w:val="en-GB"/>
         </w:rPr>
-        <w:t xml:space="preserve"> after multiple failures on the password. </w:t>
+        <w:t>Many people get abused and bullied online and that can happen through comment sections, if the website has a comment section it should be user friendly, where there should be no place for hatred. One option you can add her is to censor out every foul language and an option to report user, if you get reported multiple times you get banned.</w:t>
       </w:r>
     </w:p>
     <w:p>
@@ -2421,7 +2288,7 @@
           <w:sz w:val="24"/>
           <w:lang w:val="en-GB"/>
         </w:rPr>
-        <w:t>Many people get abused and bullied online and that can happen through comment sections, if the website has a comment section it should be user friendly, where there should be no place for hatred. One option you can add her is to censor out every foul language and an option to report user, if you get reported multiple times you get banned.</w:t>
+        <w:t>Have a feed back option on the website to constantly improve it.</w:t>
       </w:r>
     </w:p>
     <w:p>
@@ -2439,60 +2306,25 @@
           <w:sz w:val="24"/>
           <w:lang w:val="en-GB"/>
         </w:rPr>
-        <w:t xml:space="preserve">Have a </w:t>
-      </w:r>
-      <w:proofErr w:type="spellStart"/>
-      <w:r>
+        <w:t>Have video available instead of just text, instead of just reading which can be tiring for some there should be an option for video with audio.</w:t>
+      </w:r>
+    </w:p>
+    <w:p>
+      <w:pPr>
+        <w:spacing w:line="360" w:lineRule="auto"/>
         <w:rPr>
           <w:rFonts w:ascii="Times New Roman" w:hAnsi="Times New Roman" w:cs="Times New Roman"/>
           <w:sz w:val="24"/>
           <w:lang w:val="en-GB"/>
         </w:rPr>
-        <w:t>feed back</w:t>
-      </w:r>
-      <w:proofErr w:type="spellEnd"/>
+      </w:pPr>
       <w:r>
         <w:rPr>
           <w:rFonts w:ascii="Times New Roman" w:hAnsi="Times New Roman" w:cs="Times New Roman"/>
           <w:sz w:val="24"/>
           <w:lang w:val="en-GB"/>
         </w:rPr>
-        <w:t xml:space="preserve"> option on the website to constantly improve it.</w:t>
-      </w:r>
-    </w:p>
-    <w:p>
-      <w:pPr>
-        <w:spacing w:line="360" w:lineRule="auto"/>
-        <w:rPr>
-          <w:rFonts w:ascii="Times New Roman" w:hAnsi="Times New Roman" w:cs="Times New Roman"/>
-          <w:sz w:val="24"/>
-          <w:lang w:val="en-GB"/>
-        </w:rPr>
-      </w:pPr>
-      <w:r>
-        <w:rPr>
-          <w:rFonts w:ascii="Times New Roman" w:hAnsi="Times New Roman" w:cs="Times New Roman"/>
-          <w:sz w:val="24"/>
-          <w:lang w:val="en-GB"/>
-        </w:rPr>
-        <w:t>Have video available instead of just text, instead of just reading which can be tiring for some there should be an option for video with audio.</w:t>
-      </w:r>
-    </w:p>
-    <w:p>
-      <w:pPr>
-        <w:spacing w:line="360" w:lineRule="auto"/>
-        <w:rPr>
-          <w:rFonts w:ascii="Times New Roman" w:hAnsi="Times New Roman" w:cs="Times New Roman"/>
-          <w:sz w:val="24"/>
-          <w:lang w:val="en-GB"/>
-        </w:rPr>
-      </w:pPr>
-      <w:r>
-        <w:rPr>
-          <w:rFonts w:ascii="Times New Roman" w:hAnsi="Times New Roman" w:cs="Times New Roman"/>
-          <w:sz w:val="24"/>
-          <w:lang w:val="en-GB"/>
-        </w:rPr>
+        <w:lastRenderedPageBreak/>
         <w:t>A log in the website which can show visiting log on the website just in case you get into a page on the website by mistake and want to get back but don’t know how</w:t>
       </w:r>
     </w:p>

</xml_diff>